<commit_message>
Commiting changed files (not AppData)
Signed-off-by: Don <dbellenger@alionscience.com>
</commit_message>
<xml_diff>
--- a/DONPORT4 Setup Soup to Nuts.docx
+++ b/DONPORT4 Setup Soup to Nuts.docx
@@ -1,16 +1,40 @@
 
 <file path=word/document.xml><?xml version="1.0" encoding="utf-8"?>
-<w:document xmlns:wpc="http://schemas.microsoft.com/office/word/2010/wordprocessingCanvas" xmlns:cx="http://schemas.microsoft.com/office/drawing/2014/chartex" xmlns:cx1="http://schemas.microsoft.com/office/drawing/2015/9/8/chartex" xmlns:cx2="http://schemas.microsoft.com/office/drawing/2015/10/21/chartex" xmlns:cx3="http://schemas.microsoft.com/office/drawing/2016/5/9/chartex" xmlns:cx4="http://schemas.microsoft.com/office/drawing/2016/5/10/chartex" xmlns:cx5="http://schemas.microsoft.com/office/drawing/2016/5/11/chartex" xmlns:cx6="http://schemas.microsoft.com/office/drawing/2016/5/12/chartex" xmlns:cx7="http://schemas.microsoft.com/office/drawing/2016/5/13/chartex" xmlns:cx8="http://schemas.microsoft.com/office/drawing/2016/5/14/chartex" xmlns:mc="http://schemas.openxmlformats.org/markup-compatibility/2006" xmlns:aink="http://schemas.microsoft.com/office/drawing/2016/ink" xmlns:am3d="http://schemas.microsoft.com/office/drawing/2017/model3d" xmlns:o="urn:schemas-microsoft-com:office:office" xmlns:r="http://schemas.openxmlformats.org/officeDocument/2006/relationships" xmlns:m="http://schemas.openxmlformats.org/officeDocument/2006/math" xmlns:v="urn:schemas-microsoft-com:vml" xmlns:wp14="http://schemas.microsoft.com/office/word/2010/wordprocessingDrawing" xmlns:wp="http://schemas.openxmlformats.org/drawingml/2006/wordprocessingDrawing" xmlns:w10="urn:schemas-microsoft-com:office:word" xmlns:w="http://schemas.openxmlformats.org/wordprocessingml/2006/main" xmlns:w14="http://schemas.microsoft.com/office/word/2010/wordml" xmlns:w15="http://schemas.microsoft.com/office/word/2012/wordml" xmlns:w16cid="http://schemas.microsoft.com/office/word/2016/wordml/cid" xmlns:w16se="http://schemas.microsoft.com/office/word/2015/wordml/symex" xmlns:wpg="http://schemas.microsoft.com/office/word/2010/wordprocessingGroup" xmlns:wpi="http://schemas.microsoft.com/office/word/2010/wordprocessingInk" xmlns:wne="http://schemas.microsoft.com/office/word/2006/wordml" xmlns:wps="http://schemas.microsoft.com/office/word/2010/wordprocessingShape" mc:Ignorable="w14 w15 w16se w16cid wp14">
+<w:document xmlns:wpc="http://schemas.microsoft.com/office/word/2010/wordprocessingCanvas" xmlns:mc="http://schemas.openxmlformats.org/markup-compatibility/2006" xmlns:o="urn:schemas-microsoft-com:office:office" xmlns:r="http://schemas.openxmlformats.org/officeDocument/2006/relationships" xmlns:m="http://schemas.openxmlformats.org/officeDocument/2006/math" xmlns:v="urn:schemas-microsoft-com:vml" xmlns:wp14="http://schemas.microsoft.com/office/word/2010/wordprocessingDrawing" xmlns:wp="http://schemas.openxmlformats.org/drawingml/2006/wordprocessingDrawing" xmlns:w10="urn:schemas-microsoft-com:office:word" xmlns:w="http://schemas.openxmlformats.org/wordprocessingml/2006/main" xmlns:w14="http://schemas.microsoft.com/office/word/2010/wordml" xmlns:w15="http://schemas.microsoft.com/office/word/2012/wordml" xmlns:wpg="http://schemas.microsoft.com/office/word/2010/wordprocessingGroup" xmlns:wpi="http://schemas.microsoft.com/office/word/2010/wordprocessingInk" xmlns:wne="http://schemas.microsoft.com/office/word/2006/wordml" xmlns:wps="http://schemas.microsoft.com/office/word/2010/wordprocessingShape" mc:Ignorable="w14 w15 wp14">
   <w:body>
     <w:p>
-      <w:r>
+      <w:pPr>
+        <w:rPr>
+          <w:b/>
+        </w:rPr>
+      </w:pPr>
+      <w:r>
+        <w:rPr>
+          <w:b/>
+        </w:rPr>
         <w:t>10/04/</w:t>
       </w:r>
       <w:r>
+        <w:rPr>
+          <w:b/>
+        </w:rPr>
         <w:t>2017</w:t>
       </w:r>
     </w:p>
     <w:p>
+      <w:pPr>
+        <w:rPr>
+          <w:b/>
+        </w:rPr>
+      </w:pPr>
+      <w:r>
+        <w:rPr>
+          <w:b/>
+        </w:rPr>
+        <w:t>Donport4 Setup Soup to Nuts</w:t>
+      </w:r>
+    </w:p>
+    <w:p>
       <w:r>
         <w:t>These are things to do on a Win 10 machine, where Windows 10 has just been installed.</w:t>
       </w:r>
@@ -45,12 +69,7 @@
       </w:r>
       <w:proofErr w:type="spellEnd"/>
       <w:r>
-        <w:t>/clamx123</w:t>
-      </w:r>
-      <w:bookmarkStart w:id="0" w:name="_GoBack"/>
-      <w:bookmarkEnd w:id="0"/>
-      <w:r>
-        <w:t xml:space="preserve"> account.  Import bookmarks.</w:t>
+        <w:t>/clamx123 account.  Import bookmarks.</w:t>
       </w:r>
     </w:p>
     <w:p>
@@ -60,15 +79,39 @@
     </w:p>
     <w:p>
       <w:r>
-        <w:t>Install MySQL. Appears to use x86 version. Files are in setups/</w:t>
-      </w:r>
-      <w:proofErr w:type="spellStart"/>
-      <w:r>
-        <w:t>mysql</w:t>
-      </w:r>
-      <w:proofErr w:type="spellEnd"/>
-      <w:r>
-        <w:t xml:space="preserve">.  </w:t>
+        <w:t xml:space="preserve">Download </w:t>
+      </w:r>
+      <w:proofErr w:type="spellStart"/>
+      <w:r>
+        <w:t>TortoiseGit</w:t>
+      </w:r>
+      <w:proofErr w:type="spellEnd"/>
+      <w:r>
+        <w:t xml:space="preserve"> from the web. It will tell you to install </w:t>
+      </w:r>
+      <w:proofErr w:type="spellStart"/>
+      <w:r>
+        <w:t>Git</w:t>
+      </w:r>
+      <w:proofErr w:type="spellEnd"/>
+      <w:r>
+        <w:t xml:space="preserve"> for Windows 2.0, first, and provide a link. Here is my copy of </w:t>
+      </w:r>
+      <w:proofErr w:type="spellStart"/>
+      <w:r>
+        <w:t>git</w:t>
+      </w:r>
+      <w:proofErr w:type="spellEnd"/>
+      <w:r>
+        <w:t xml:space="preserve"> and Tortoise </w:t>
+      </w:r>
+      <w:proofErr w:type="spellStart"/>
+      <w:r>
+        <w:t>Git</w:t>
+      </w:r>
+      <w:proofErr w:type="spellEnd"/>
+      <w:r>
+        <w:t xml:space="preserve"> installed on 10/4/2017.</w:t>
       </w:r>
     </w:p>
     <w:p>
@@ -77,10 +120,10 @@
           <w:noProof/>
         </w:rPr>
         <w:drawing>
-          <wp:inline distT="0" distB="0" distL="0" distR="0" wp14:anchorId="21221168" wp14:editId="0B80B469">
-            <wp:extent cx="5705475" cy="1524000"/>
-            <wp:effectExtent l="0" t="0" r="9525" b="0"/>
-            <wp:docPr id="1" name="Picture 1"/>
+          <wp:inline distT="0" distB="0" distL="0" distR="0" wp14:anchorId="295186B9" wp14:editId="37AA1D75">
+            <wp:extent cx="5943600" cy="1050290"/>
+            <wp:effectExtent l="0" t="0" r="0" b="0"/>
+            <wp:docPr id="2" name="Picture 2"/>
             <wp:cNvGraphicFramePr>
               <a:graphicFrameLocks xmlns:a="http://schemas.openxmlformats.org/drawingml/2006/main" noChangeAspect="1"/>
             </wp:cNvGraphicFramePr>
@@ -100,7 +143,7 @@
                   <pic:spPr>
                     <a:xfrm>
                       <a:off x="0" y="0"/>
-                      <a:ext cx="5705475" cy="1524000"/>
+                      <a:ext cx="5943600" cy="1050290"/>
                     </a:xfrm>
                     <a:prstGeom prst="rect">
                       <a:avLst/>
@@ -115,114 +158,31 @@
     </w:p>
     <w:p>
       <w:r>
-        <w:t xml:space="preserve">On windows 10, prerequisites are dot net 4.5, and c Redistributable 2013. Then run </w:t>
-      </w:r>
-      <w:proofErr w:type="spellStart"/>
-      <w:r>
-        <w:t>mysql_installer_web</w:t>
-      </w:r>
-      <w:proofErr w:type="spellEnd"/>
-      <w:r>
-        <w:t xml:space="preserve">… as administrator multiple times to install the server, and the workbench, and the </w:t>
-      </w:r>
-      <w:proofErr w:type="spellStart"/>
-      <w:r>
-        <w:t>obdc</w:t>
-      </w:r>
-      <w:proofErr w:type="spellEnd"/>
-      <w:r>
-        <w:t xml:space="preserve"> drivers.</w:t>
-      </w:r>
-    </w:p>
-    <w:p>
-      <w:r>
-        <w:t xml:space="preserve">Install </w:t>
-      </w:r>
-      <w:proofErr w:type="spellStart"/>
-      <w:r>
-        <w:t>Navicat</w:t>
-      </w:r>
-      <w:proofErr w:type="spellEnd"/>
-      <w:r>
-        <w:t xml:space="preserve"> for </w:t>
-      </w:r>
-      <w:proofErr w:type="spellStart"/>
-      <w:r>
-        <w:t>MySql</w:t>
-      </w:r>
-      <w:proofErr w:type="spellEnd"/>
-      <w:r>
-        <w:t xml:space="preserve"> from the web.  My license key seems to have expired.</w:t>
-      </w:r>
-    </w:p>
-    <w:p>
-      <w:r>
-        <w:t xml:space="preserve">Windows </w:t>
-      </w:r>
-      <w:proofErr w:type="spellStart"/>
-      <w:r>
-        <w:t>Powershell</w:t>
-      </w:r>
-      <w:proofErr w:type="spellEnd"/>
-      <w:r>
-        <w:t xml:space="preserve"> is already installed. </w:t>
-      </w:r>
-    </w:p>
-    <w:p>
-      <w:r>
-        <w:t xml:space="preserve">Install </w:t>
-      </w:r>
-      <w:proofErr w:type="spellStart"/>
-      <w:r>
-        <w:t>ConEmu</w:t>
-      </w:r>
-      <w:proofErr w:type="spellEnd"/>
-      <w:r>
-        <w:t xml:space="preserve"> Stable from web. Start it, and set to run over </w:t>
-      </w:r>
-      <w:proofErr w:type="spellStart"/>
-      <w:r>
-        <w:t>Powershell</w:t>
-      </w:r>
-      <w:proofErr w:type="spellEnd"/>
-      <w:r>
-        <w:t xml:space="preserve"> as Administrator</w:t>
-      </w:r>
-      <w:r>
-        <w:t xml:space="preserve">. Instructions are at </w:t>
+        <w:t>Install sublime text 3 from the web. (</w:t>
       </w:r>
       <w:hyperlink r:id="rId5" w:history="1">
         <w:r>
           <w:rPr>
             <w:rStyle w:val="Hyperlink"/>
           </w:rPr>
-          <w:t>https://conemu.github.io/en/ConEmuFAQ.html</w:t>
+          <w:t>https://www.sublimetext.com/download</w:t>
         </w:r>
       </w:hyperlink>
       <w:r>
-        <w:t xml:space="preserve">  </w:t>
-      </w:r>
-      <w:r>
-        <w:t>.  Right click the “Settings” at the right top, and click of colors, and pick Solarized Light scheme.</w:t>
-      </w:r>
-    </w:p>
-    <w:p>
-      <w:r>
-        <w:t xml:space="preserve">Download </w:t>
-      </w:r>
-      <w:proofErr w:type="spellStart"/>
-      <w:r>
-        <w:t>TortoiseGit</w:t>
-      </w:r>
-      <w:proofErr w:type="spellEnd"/>
-      <w:r>
-        <w:t xml:space="preserve"> from the web.</w:t>
-      </w:r>
-      <w:r>
-        <w:t xml:space="preserve"> It will tell you to install Git for Windows 2.0, first, and provide a link.</w:t>
-      </w:r>
-      <w:r>
-        <w:t xml:space="preserve"> Here is my copy of git and Tortoise Git installed on 10/4/2017.</w:t>
+        <w:t>).</w:t>
+      </w:r>
+    </w:p>
+    <w:p>
+      <w:r>
+        <w:t xml:space="preserve">To get the correct packages into Sublime, copy the highlighted directories from the </w:t>
+      </w:r>
+      <w:proofErr w:type="spellStart"/>
+      <w:r>
+        <w:t>Thumbdrive</w:t>
+      </w:r>
+      <w:proofErr w:type="spellEnd"/>
+      <w:r>
+        <w:t xml:space="preserve"> to C:\users\dbellenger\AppData\Roaming\Sublime Text 3</w:t>
       </w:r>
     </w:p>
     <w:p>
@@ -231,10 +191,10 @@
           <w:noProof/>
         </w:rPr>
         <w:drawing>
-          <wp:inline distT="0" distB="0" distL="0" distR="0" wp14:anchorId="153E091D" wp14:editId="561130AB">
-            <wp:extent cx="5943600" cy="1050290"/>
+          <wp:inline distT="0" distB="0" distL="0" distR="0" wp14:anchorId="1438D877" wp14:editId="63D5013B">
+            <wp:extent cx="5943600" cy="1797685"/>
             <wp:effectExtent l="0" t="0" r="0" b="0"/>
-            <wp:docPr id="2" name="Picture 2"/>
+            <wp:docPr id="3" name="Picture 3"/>
             <wp:cNvGraphicFramePr>
               <a:graphicFrameLocks xmlns:a="http://schemas.openxmlformats.org/drawingml/2006/main" noChangeAspect="1"/>
             </wp:cNvGraphicFramePr>
@@ -254,7 +214,7 @@
                   <pic:spPr>
                     <a:xfrm>
                       <a:off x="0" y="0"/>
-                      <a:ext cx="5943600" cy="1050290"/>
+                      <a:ext cx="5943600" cy="1797685"/>
                     </a:xfrm>
                     <a:prstGeom prst="rect">
                       <a:avLst/>
@@ -269,50 +229,273 @@
     </w:p>
     <w:p>
       <w:r>
-        <w:t>Install sublime text 3 from the web. (</w:t>
+        <w:t xml:space="preserve">Install </w:t>
+      </w:r>
+      <w:proofErr w:type="spellStart"/>
+      <w:r>
+        <w:t>Araxis</w:t>
+      </w:r>
+      <w:proofErr w:type="spellEnd"/>
+      <w:r>
+        <w:t xml:space="preserve"> Merge from setup file in setups, and set File comparison options, and register from key in Gmail Software tab.</w:t>
+      </w:r>
+    </w:p>
+    <w:p>
+      <w:r>
+        <w:t xml:space="preserve">Windows </w:t>
+      </w:r>
+      <w:proofErr w:type="spellStart"/>
+      <w:r>
+        <w:t>Powershell</w:t>
+      </w:r>
+      <w:proofErr w:type="spellEnd"/>
+      <w:r>
+        <w:t xml:space="preserve"> is already installed. </w:t>
+      </w:r>
+    </w:p>
+    <w:p>
+      <w:r>
+        <w:lastRenderedPageBreak/>
+        <w:t xml:space="preserve">Install </w:t>
+      </w:r>
+      <w:proofErr w:type="spellStart"/>
+      <w:r>
+        <w:t>ConEmu</w:t>
+      </w:r>
+      <w:proofErr w:type="spellEnd"/>
+      <w:r>
+        <w:t xml:space="preserve"> Stable from web. Start it, and set to run over </w:t>
+      </w:r>
+      <w:proofErr w:type="spellStart"/>
+      <w:r>
+        <w:t>Powershell</w:t>
+      </w:r>
+      <w:proofErr w:type="spellEnd"/>
+      <w:r>
+        <w:t xml:space="preserve"> as Administrator</w:t>
+      </w:r>
+      <w:r>
+        <w:t xml:space="preserve">. Instructions are at </w:t>
       </w:r>
       <w:hyperlink r:id="rId7" w:history="1">
         <w:r>
           <w:rPr>
             <w:rStyle w:val="Hyperlink"/>
           </w:rPr>
-          <w:t>https://www.sublimetext.com/download</w:t>
+          <w:t>https://conemu.github.io/en/ConEmuFAQ.html</w:t>
         </w:r>
       </w:hyperlink>
       <w:r>
-        <w:t>)</w:t>
-      </w:r>
-    </w:p>
-    <w:p>
-      <w:r>
-        <w:lastRenderedPageBreak/>
+        <w:t xml:space="preserve">  </w:t>
+      </w:r>
+      <w:r>
+        <w:t>.  Right click the “Settings” at the right top, and click of colors, and pick Solarized Light scheme.</w:t>
+      </w:r>
+    </w:p>
+    <w:p/>
+    <w:p>
+      <w:pPr>
+        <w:rPr>
+          <w:b/>
+        </w:rPr>
+      </w:pPr>
+      <w:r>
+        <w:rPr>
+          <w:b/>
+        </w:rPr>
+        <w:t>PMS-ES</w:t>
+      </w:r>
+    </w:p>
+    <w:p>
+      <w:r>
+        <w:t>Ask Josh to install Oracle, and a copy of the LOCALDEV Oracle database onto the machine.</w:t>
+      </w:r>
+    </w:p>
+    <w:p>
+      <w:r>
+        <w:t xml:space="preserve">See </w:t>
+      </w:r>
+      <w:r>
+        <w:rPr>
+          <w:b/>
+        </w:rPr>
+        <w:t>Steps for installing PMSES on a new machine</w:t>
+      </w:r>
+      <w:r>
+        <w:rPr>
+          <w:b/>
+        </w:rPr>
+        <w:t xml:space="preserve"> </w:t>
+      </w:r>
+      <w:r>
+        <w:t xml:space="preserve">for instructions on installing Command Box, and then </w:t>
+      </w:r>
+      <w:proofErr w:type="spellStart"/>
+      <w:r>
+        <w:t>pmses</w:t>
+      </w:r>
+      <w:proofErr w:type="spellEnd"/>
+      <w:r>
+        <w:t>.</w:t>
+      </w:r>
+    </w:p>
+    <w:p/>
+    <w:p>
+      <w:pPr>
+        <w:rPr>
+          <w:b/>
+        </w:rPr>
+      </w:pPr>
+      <w:r>
+        <w:rPr>
+          <w:b/>
+        </w:rPr>
+        <w:t>BBSG</w:t>
+      </w:r>
+    </w:p>
+    <w:p>
+      <w:bookmarkStart w:id="0" w:name="_GoBack"/>
+      <w:bookmarkEnd w:id="0"/>
+      <w:r>
+        <w:t>Install MySQL. Appears to use x86 version. Files are in setups/</w:t>
+      </w:r>
+      <w:proofErr w:type="spellStart"/>
+      <w:r>
+        <w:t>mysql</w:t>
+      </w:r>
+      <w:proofErr w:type="spellEnd"/>
+      <w:r>
+        <w:t xml:space="preserve">.  </w:t>
+      </w:r>
+    </w:p>
+    <w:p>
+      <w:r>
+        <w:rPr>
+          <w:noProof/>
+        </w:rPr>
+        <w:drawing>
+          <wp:inline distT="0" distB="0" distL="0" distR="0" wp14:anchorId="73CD6B13" wp14:editId="2A91B196">
+            <wp:extent cx="5705475" cy="1524000"/>
+            <wp:effectExtent l="0" t="0" r="9525" b="0"/>
+            <wp:docPr id="1" name="Picture 1"/>
+            <wp:cNvGraphicFramePr>
+              <a:graphicFrameLocks xmlns:a="http://schemas.openxmlformats.org/drawingml/2006/main" noChangeAspect="1"/>
+            </wp:cNvGraphicFramePr>
+            <a:graphic xmlns:a="http://schemas.openxmlformats.org/drawingml/2006/main">
+              <a:graphicData uri="http://schemas.openxmlformats.org/drawingml/2006/picture">
+                <pic:pic xmlns:pic="http://schemas.openxmlformats.org/drawingml/2006/picture">
+                  <pic:nvPicPr>
+                    <pic:cNvPr id="1" name=""/>
+                    <pic:cNvPicPr/>
+                  </pic:nvPicPr>
+                  <pic:blipFill>
+                    <a:blip r:embed="rId8"/>
+                    <a:stretch>
+                      <a:fillRect/>
+                    </a:stretch>
+                  </pic:blipFill>
+                  <pic:spPr>
+                    <a:xfrm>
+                      <a:off x="0" y="0"/>
+                      <a:ext cx="5705475" cy="1524000"/>
+                    </a:xfrm>
+                    <a:prstGeom prst="rect">
+                      <a:avLst/>
+                    </a:prstGeom>
+                  </pic:spPr>
+                </pic:pic>
+              </a:graphicData>
+            </a:graphic>
+          </wp:inline>
+        </w:drawing>
+      </w:r>
+    </w:p>
+    <w:p>
+      <w:r>
+        <w:t xml:space="preserve">On windows 10, prerequisites are dot net 4.5, and c Redistributable 2013. Then run </w:t>
+      </w:r>
+      <w:proofErr w:type="spellStart"/>
+      <w:r>
+        <w:t>mysql_installer_web</w:t>
+      </w:r>
+      <w:proofErr w:type="spellEnd"/>
+      <w:r>
+        <w:t xml:space="preserve">… as administrator multiple times to install the server, and the workbench, and the </w:t>
+      </w:r>
+      <w:proofErr w:type="spellStart"/>
+      <w:r>
+        <w:t>obdc</w:t>
+      </w:r>
+      <w:proofErr w:type="spellEnd"/>
+      <w:r>
+        <w:t xml:space="preserve"> drivers.</w:t>
+      </w:r>
+    </w:p>
+    <w:p>
+      <w:r>
         <w:t xml:space="preserve">Install </w:t>
       </w:r>
       <w:proofErr w:type="spellStart"/>
       <w:r>
-        <w:t>Araxis</w:t>
-      </w:r>
-      <w:proofErr w:type="spellEnd"/>
-      <w:r>
-        <w:t xml:space="preserve"> Merge from setup file in setups.</w:t>
-      </w:r>
-    </w:p>
-    <w:p/>
-    <w:p/>
-    <w:p>
-      <w:r>
-        <w:t>Create projects/</w:t>
-      </w:r>
-      <w:proofErr w:type="spellStart"/>
-      <w:r>
-        <w:t>cbsites</w:t>
-      </w:r>
-      <w:proofErr w:type="spellEnd"/>
-      <w:r>
-        <w:t>/bbsgdv1</w:t>
-      </w:r>
-    </w:p>
-    <w:p>
+        <w:t>Navicat</w:t>
+      </w:r>
+      <w:proofErr w:type="spellEnd"/>
+      <w:r>
+        <w:t xml:space="preserve"> for </w:t>
+      </w:r>
+      <w:proofErr w:type="spellStart"/>
+      <w:r>
+        <w:t>MySql</w:t>
+      </w:r>
+      <w:proofErr w:type="spellEnd"/>
+      <w:r>
+        <w:t xml:space="preserve"> from the web.  My license key seems to have expired.</w:t>
+      </w:r>
+    </w:p>
+    <w:p>
+      <w:pPr>
+        <w:rPr>
+          <w:b/>
+        </w:rPr>
+      </w:pPr>
+    </w:p>
+    <w:p>
+      <w:pPr>
+        <w:rPr>
+          <w:b/>
+        </w:rPr>
+      </w:pPr>
+      <w:r>
+        <w:rPr>
+          <w:b/>
+        </w:rPr>
+        <w:t xml:space="preserve">After installing </w:t>
+      </w:r>
+      <w:proofErr w:type="spellStart"/>
+      <w:r>
+        <w:rPr>
+          <w:b/>
+        </w:rPr>
+        <w:t>CommandBox</w:t>
+      </w:r>
+      <w:proofErr w:type="spellEnd"/>
+      <w:r>
+        <w:rPr>
+          <w:b/>
+        </w:rPr>
+        <w:t xml:space="preserve"> as per the instructions in the PMS-ES section, do the following.</w:t>
+      </w:r>
+    </w:p>
+    <w:p>
+      <w:pPr>
+        <w:rPr>
+          <w:rFonts w:ascii="Arial" w:hAnsi="Arial" w:cs="Arial"/>
+          <w:color w:val="006621"/>
+          <w:sz w:val="21"/>
+          <w:szCs w:val="21"/>
+          <w:shd w:val="clear" w:color="auto" w:fill="FFFFFF"/>
+        </w:rPr>
+      </w:pPr>
       <w:r>
         <w:t xml:space="preserve">Clone code from </w:t>
       </w:r>
@@ -332,7 +515,7 @@
       <w:r>
         <w:t xml:space="preserve">. </w:t>
       </w:r>
-      <w:hyperlink r:id="rId8" w:history="1">
+      <w:hyperlink r:id="rId9" w:history="1">
         <w:r>
           <w:rPr>
             <w:rStyle w:val="Hyperlink"/>
@@ -352,42 +535,96 @@
           <w:szCs w:val="21"/>
           <w:shd w:val="clear" w:color="auto" w:fill="FFFFFF"/>
         </w:rPr>
-        <w:t xml:space="preserve">.  Go to uisdesign1-dev1. </w:t>
-      </w:r>
-    </w:p>
-    <w:p>
-      <w:r>
-        <w:t xml:space="preserve">Install </w:t>
-      </w:r>
-      <w:proofErr w:type="spellStart"/>
-      <w:r>
-        <w:t>commandbox</w:t>
-      </w:r>
-      <w:proofErr w:type="spellEnd"/>
-      <w:r>
+        <w:t xml:space="preserve">.  Go to </w:t>
+      </w:r>
+      <w:r>
+        <w:rPr>
+          <w:rFonts w:ascii="Arial" w:hAnsi="Arial" w:cs="Arial"/>
+          <w:color w:val="006621"/>
+          <w:sz w:val="21"/>
+          <w:szCs w:val="21"/>
+          <w:shd w:val="clear" w:color="auto" w:fill="FFFFFF"/>
+        </w:rPr>
+        <w:t>the uisdesign1-dev1 repository.</w:t>
+      </w:r>
+      <w:r>
+        <w:rPr>
+          <w:rFonts w:ascii="Arial" w:hAnsi="Arial" w:cs="Arial"/>
+          <w:color w:val="006621"/>
+          <w:sz w:val="21"/>
+          <w:szCs w:val="21"/>
+          <w:shd w:val="clear" w:color="auto" w:fill="FFFFFF"/>
+        </w:rPr>
         <w:t xml:space="preserve"> </w:t>
       </w:r>
       <w:r>
-        <w:t xml:space="preserve">with Java included (assuming Java is not already there) </w:t>
-      </w:r>
-      <w:r>
-        <w:t xml:space="preserve">from the web. </w:t>
-      </w:r>
-      <w:r>
-        <w:t xml:space="preserve">Instructions are at </w:t>
-      </w:r>
-      <w:hyperlink r:id="rId9" w:history="1">
-        <w:r>
-          <w:rPr>
-            <w:rStyle w:val="Hyperlink"/>
-          </w:rPr>
-          <w:t>https://commandbox.ortusbooks.com/content/getting_started_guide.html</w:t>
-        </w:r>
-      </w:hyperlink>
-      <w:r>
-        <w:t xml:space="preserve">.  Download link is </w:t>
-      </w:r>
-    </w:p>
+        <w:rPr>
+          <w:rFonts w:ascii="Arial" w:hAnsi="Arial" w:cs="Arial"/>
+          <w:color w:val="006621"/>
+          <w:sz w:val="21"/>
+          <w:szCs w:val="21"/>
+          <w:shd w:val="clear" w:color="auto" w:fill="FFFFFF"/>
+        </w:rPr>
+        <w:t xml:space="preserve">Get the link for cloning bbsgdv1. </w:t>
+      </w:r>
+    </w:p>
+    <w:p>
+      <w:r>
+        <w:rPr>
+          <w:rFonts w:ascii="Arial" w:hAnsi="Arial" w:cs="Arial"/>
+          <w:color w:val="006621"/>
+          <w:sz w:val="21"/>
+          <w:szCs w:val="21"/>
+          <w:shd w:val="clear" w:color="auto" w:fill="FFFFFF"/>
+        </w:rPr>
+        <w:t xml:space="preserve">In c:\projects, right click on </w:t>
+      </w:r>
+      <w:proofErr w:type="spellStart"/>
+      <w:r>
+        <w:rPr>
+          <w:rFonts w:ascii="Arial" w:hAnsi="Arial" w:cs="Arial"/>
+          <w:color w:val="006621"/>
+          <w:sz w:val="21"/>
+          <w:szCs w:val="21"/>
+          <w:shd w:val="clear" w:color="auto" w:fill="FFFFFF"/>
+        </w:rPr>
+        <w:t>cbsites</w:t>
+      </w:r>
+      <w:proofErr w:type="spellEnd"/>
+      <w:r>
+        <w:rPr>
+          <w:rFonts w:ascii="Arial" w:hAnsi="Arial" w:cs="Arial"/>
+          <w:color w:val="006621"/>
+          <w:sz w:val="21"/>
+          <w:szCs w:val="21"/>
+          <w:shd w:val="clear" w:color="auto" w:fill="FFFFFF"/>
+        </w:rPr>
+        <w:t xml:space="preserve">, and do a </w:t>
+      </w:r>
+      <w:proofErr w:type="spellStart"/>
+      <w:r>
+        <w:rPr>
+          <w:rFonts w:ascii="Arial" w:hAnsi="Arial" w:cs="Arial"/>
+          <w:color w:val="006621"/>
+          <w:sz w:val="21"/>
+          <w:szCs w:val="21"/>
+          <w:shd w:val="clear" w:color="auto" w:fill="FFFFFF"/>
+        </w:rPr>
+        <w:t>git</w:t>
+      </w:r>
+      <w:proofErr w:type="spellEnd"/>
+      <w:r>
+        <w:rPr>
+          <w:rFonts w:ascii="Arial" w:hAnsi="Arial" w:cs="Arial"/>
+          <w:color w:val="006621"/>
+          <w:sz w:val="21"/>
+          <w:szCs w:val="21"/>
+          <w:shd w:val="clear" w:color="auto" w:fill="FFFFFF"/>
+        </w:rPr>
+        <w:t xml:space="preserve"> clone with that link. This will make c:\projects\cbsites\bbsgdv1.</w:t>
+      </w:r>
+    </w:p>
+    <w:p/>
     <w:p/>
     <w:p/>
     <w:p/>
@@ -403,7 +640,7 @@
 </file>
 
 <file path=word/styles.xml><?xml version="1.0" encoding="utf-8"?>
-<w:styles xmlns:mc="http://schemas.openxmlformats.org/markup-compatibility/2006" xmlns:r="http://schemas.openxmlformats.org/officeDocument/2006/relationships" xmlns:w="http://schemas.openxmlformats.org/wordprocessingml/2006/main" xmlns:w14="http://schemas.microsoft.com/office/word/2010/wordml" xmlns:w15="http://schemas.microsoft.com/office/word/2012/wordml" xmlns:w16cid="http://schemas.microsoft.com/office/word/2016/wordml/cid" xmlns:w16se="http://schemas.microsoft.com/office/word/2015/wordml/symex" mc:Ignorable="w14 w15 w16se w16cid">
+<w:styles xmlns:mc="http://schemas.openxmlformats.org/markup-compatibility/2006" xmlns:r="http://schemas.openxmlformats.org/officeDocument/2006/relationships" xmlns:w="http://schemas.openxmlformats.org/wordprocessingml/2006/main" xmlns:w14="http://schemas.microsoft.com/office/word/2010/wordml" xmlns:w15="http://schemas.microsoft.com/office/word/2012/wordml" mc:Ignorable="w14 w15">
   <w:docDefaults>
     <w:rPrDefault>
       <w:rPr>
@@ -419,7 +656,7 @@
       </w:pPr>
     </w:pPrDefault>
   </w:docDefaults>
-  <w:latentStyles w:defLockedState="0" w:defUIPriority="99" w:defSemiHidden="0" w:defUnhideWhenUsed="0" w:defQFormat="0" w:count="375">
+  <w:latentStyles w:defLockedState="0" w:defUIPriority="99" w:defSemiHidden="0" w:defUnhideWhenUsed="0" w:defQFormat="0" w:count="371">
     <w:lsdException w:name="Normal" w:uiPriority="0" w:qFormat="1"/>
     <w:lsdException w:name="heading 1" w:uiPriority="9" w:qFormat="1"/>
     <w:lsdException w:name="heading 2" w:semiHidden="1" w:uiPriority="9" w:unhideWhenUsed="1" w:qFormat="1"/>
@@ -791,10 +1028,6 @@
     <w:lsdException w:name="List Table 5 Dark Accent 6" w:uiPriority="50"/>
     <w:lsdException w:name="List Table 6 Colorful Accent 6" w:uiPriority="51"/>
     <w:lsdException w:name="List Table 7 Colorful Accent 6" w:uiPriority="52"/>
-    <w:lsdException w:name="Mention" w:semiHidden="1" w:unhideWhenUsed="1"/>
-    <w:lsdException w:name="Smart Hyperlink" w:semiHidden="1" w:unhideWhenUsed="1"/>
-    <w:lsdException w:name="Hashtag" w:semiHidden="1" w:unhideWhenUsed="1"/>
-    <w:lsdException w:name="Unresolved Mention" w:semiHidden="1" w:unhideWhenUsed="1"/>
   </w:latentStyles>
   <w:style w:type="paragraph" w:default="1" w:styleId="Normal">
     <w:name w:val="Normal"/>
@@ -838,7 +1071,7 @@
       <w:u w:val="single"/>
     </w:rPr>
   </w:style>
-  <w:style w:type="character" w:styleId="UnresolvedMention">
+  <w:style w:type="character" w:customStyle="1" w:styleId="UnresolvedMention">
     <w:name w:val="Unresolved Mention"/>
     <w:basedOn w:val="DefaultParagraphFont"/>
     <w:uiPriority w:val="99"/>

</xml_diff>

<commit_message>
Brought in BBSG Instructions
Signed-off-by: Don <dbellenger@alionscience.com>
</commit_message>
<xml_diff>
--- a/DONPORT4 Setup Soup to Nuts.docx
+++ b/DONPORT4 Setup Soup to Nuts.docx
@@ -216,8 +216,23 @@
         <w:t xml:space="preserve"> Merge from setup file in setups, and set File comparison options, and register from key in Gmail Software tab.</w:t>
       </w:r>
     </w:p>
-    <w:p>
-      <w:r>
+    <w:p/>
+    <w:p>
+      <w:r>
+        <w:t xml:space="preserve">Install </w:t>
+      </w:r>
+      <w:proofErr w:type="spellStart"/>
+      <w:r>
+        <w:t>Faststone</w:t>
+      </w:r>
+      <w:proofErr w:type="spellEnd"/>
+      <w:r>
+        <w:t xml:space="preserve"> File Viewer from setups.</w:t>
+      </w:r>
+    </w:p>
+    <w:p>
+      <w:r>
+        <w:lastRenderedPageBreak/>
         <w:t xml:space="preserve">Windows </w:t>
       </w:r>
       <w:proofErr w:type="spellStart"/>
@@ -231,15 +246,7 @@
     </w:p>
     <w:p>
       <w:r>
-        <w:t xml:space="preserve">Install </w:t>
-      </w:r>
-      <w:proofErr w:type="spellStart"/>
-      <w:r>
-        <w:t>ConEmu</w:t>
-      </w:r>
-      <w:proofErr w:type="spellEnd"/>
-      <w:r>
-        <w:t xml:space="preserve"> Stable from web. Start it, and set to run over </w:t>
+        <w:t xml:space="preserve">Install ConEmu Stable from web. Start it, and set to run over </w:t>
       </w:r>
       <w:proofErr w:type="spellStart"/>
       <w:r>
@@ -264,11 +271,7 @@
         <w:t xml:space="preserve">  </w:t>
       </w:r>
       <w:r>
-        <w:t xml:space="preserve">.  Right click the “Settings” at the right top, and </w:t>
-      </w:r>
-      <w:r>
-        <w:lastRenderedPageBreak/>
-        <w:t xml:space="preserve">click of colors, </w:t>
+        <w:t xml:space="preserve">.  Right click the “Settings” at the right top, and click of colors, </w:t>
       </w:r>
       <w:r>
         <w:t xml:space="preserve">and pick Solarized Light scheme, but change color of the </w:t>
@@ -292,12 +295,7 @@
       </w:r>
       <w:proofErr w:type="spellEnd"/>
       <w:r>
-        <w:t xml:space="preserve">, to enable running scripts, </w:t>
-      </w:r>
-      <w:bookmarkStart w:id="0" w:name="_GoBack"/>
-      <w:bookmarkEnd w:id="0"/>
-      <w:r>
-        <w:t xml:space="preserve">run </w:t>
+        <w:t xml:space="preserve">, to enable running scripts, run </w:t>
       </w:r>
     </w:p>
     <w:p>
@@ -488,6 +486,22 @@
       </w:r>
     </w:p>
     <w:p>
+      <w:r>
+        <w:t xml:space="preserve">In MySQL, create databases ltdv1 and ltprod1.  See </w:t>
+      </w:r>
+      <w:r>
+        <w:t>C:\Users\Don Bellenger\Dropbox\instructions\BBSG Instructions\BBSG Setup Instructions</w:t>
+      </w:r>
+      <w:r>
+        <w:t xml:space="preserve">\Linked Tables and ODBC Setup.docx </w:t>
+      </w:r>
+      <w:bookmarkStart w:id="0" w:name="_GoBack"/>
+      <w:bookmarkEnd w:id="0"/>
+      <w:r>
+        <w:t>for parameters.</w:t>
+      </w:r>
+    </w:p>
+    <w:p>
       <w:pPr>
         <w:rPr>
           <w:b/>
@@ -612,6 +626,7 @@
           <w:szCs w:val="21"/>
           <w:shd w:val="clear" w:color="auto" w:fill="FFFFFF"/>
         </w:rPr>
+        <w:lastRenderedPageBreak/>
         <w:t xml:space="preserve">In c:\projects, right click on </w:t>
       </w:r>
       <w:proofErr w:type="spellStart"/>
@@ -775,6 +790,7 @@
     <w:lsdException w:name="HTML Sample" w:semiHidden="1" w:unhideWhenUsed="1"/>
     <w:lsdException w:name="HTML Typewriter" w:semiHidden="1" w:unhideWhenUsed="1"/>
     <w:lsdException w:name="HTML Variable" w:semiHidden="1" w:unhideWhenUsed="1"/>
+    <w:lsdException w:name="Normal Table" w:semiHidden="1" w:unhideWhenUsed="1"/>
     <w:lsdException w:name="annotation subject" w:semiHidden="1" w:unhideWhenUsed="1"/>
     <w:lsdException w:name="No List" w:semiHidden="1" w:unhideWhenUsed="1"/>
     <w:lsdException w:name="Outline List 1" w:semiHidden="1" w:unhideWhenUsed="1"/>
@@ -818,8 +834,10 @@
     <w:lsdException w:name="Table Elegant" w:semiHidden="1" w:unhideWhenUsed="1"/>
     <w:lsdException w:name="Table Professional" w:semiHidden="1" w:unhideWhenUsed="1"/>
     <w:lsdException w:name="Table Subtle 1" w:semiHidden="1" w:unhideWhenUsed="1"/>
+    <w:lsdException w:name="Table Subtle 2" w:semiHidden="1" w:unhideWhenUsed="1"/>
     <w:lsdException w:name="Table Web 1" w:semiHidden="1" w:unhideWhenUsed="1"/>
     <w:lsdException w:name="Table Web 2" w:semiHidden="1" w:unhideWhenUsed="1"/>
+    <w:lsdException w:name="Table Web 3" w:semiHidden="1" w:unhideWhenUsed="1"/>
     <w:lsdException w:name="Balloon Text" w:semiHidden="1" w:unhideWhenUsed="1"/>
     <w:lsdException w:name="Table Grid" w:uiPriority="39"/>
     <w:lsdException w:name="Table Theme" w:semiHidden="1" w:unhideWhenUsed="1"/>

</xml_diff>

<commit_message>
Added details on setting up MySQL
Signed-off-by: Don <dbellenger@alionscience.com>
</commit_message>
<xml_diff>
--- a/DONPORT4 Setup Soup to Nuts.docx
+++ b/DONPORT4 Setup Soup to Nuts.docx
@@ -493,12 +493,7 @@
         <w:t>C:\Users\Don Bellenger\Dropbox\instructions\BBSG Instructions\BBSG Setup Instructions</w:t>
       </w:r>
       <w:r>
-        <w:t xml:space="preserve">\Linked Tables and ODBC Setup.docx </w:t>
-      </w:r>
-      <w:bookmarkStart w:id="0" w:name="_GoBack"/>
-      <w:bookmarkEnd w:id="0"/>
-      <w:r>
-        <w:t>for parameters.</w:t>
+        <w:t>\Linked Tables and ODBC Setup.docx for parameters.</w:t>
       </w:r>
     </w:p>
     <w:p>
@@ -618,7 +613,7 @@
       </w:r>
     </w:p>
     <w:p>
-      <w:r>
+      <w:pPr>
         <w:rPr>
           <w:rFonts w:ascii="Arial" w:hAnsi="Arial" w:cs="Arial"/>
           <w:color w:val="006621"/>
@@ -626,10 +621,7 @@
           <w:szCs w:val="21"/>
           <w:shd w:val="clear" w:color="auto" w:fill="FFFFFF"/>
         </w:rPr>
-        <w:lastRenderedPageBreak/>
-        <w:t xml:space="preserve">In c:\projects, right click on </w:t>
-      </w:r>
-      <w:proofErr w:type="spellStart"/>
+      </w:pPr>
       <w:r>
         <w:rPr>
           <w:rFonts w:ascii="Arial" w:hAnsi="Arial" w:cs="Arial"/>
@@ -638,9 +630,10 @@
           <w:szCs w:val="21"/>
           <w:shd w:val="clear" w:color="auto" w:fill="FFFFFF"/>
         </w:rPr>
-        <w:t>cbsites</w:t>
-      </w:r>
-      <w:proofErr w:type="spellEnd"/>
+        <w:lastRenderedPageBreak/>
+        <w:t xml:space="preserve">In c:\projects, right click on </w:t>
+      </w:r>
+      <w:proofErr w:type="spellStart"/>
       <w:r>
         <w:rPr>
           <w:rFonts w:ascii="Arial" w:hAnsi="Arial" w:cs="Arial"/>
@@ -649,8 +642,75 @@
           <w:szCs w:val="21"/>
           <w:shd w:val="clear" w:color="auto" w:fill="FFFFFF"/>
         </w:rPr>
+        <w:t>cbsites</w:t>
+      </w:r>
+      <w:proofErr w:type="spellEnd"/>
+      <w:r>
+        <w:rPr>
+          <w:rFonts w:ascii="Arial" w:hAnsi="Arial" w:cs="Arial"/>
+          <w:color w:val="006621"/>
+          <w:sz w:val="21"/>
+          <w:szCs w:val="21"/>
+          <w:shd w:val="clear" w:color="auto" w:fill="FFFFFF"/>
+        </w:rPr>
         <w:t>, and do a git clone with that link. This will make c:\projects\cbsites\bbsgdv1.</w:t>
       </w:r>
+    </w:p>
+    <w:p>
+      <w:r>
+        <w:rPr>
+          <w:rFonts w:ascii="Arial" w:hAnsi="Arial" w:cs="Arial"/>
+          <w:color w:val="006621"/>
+          <w:sz w:val="21"/>
+          <w:szCs w:val="21"/>
+          <w:shd w:val="clear" w:color="auto" w:fill="FFFFFF"/>
+        </w:rPr>
+        <w:t xml:space="preserve">See </w:t>
+      </w:r>
+      <w:r>
+        <w:rPr>
+          <w:rFonts w:ascii="Arial" w:hAnsi="Arial" w:cs="Arial"/>
+          <w:color w:val="006621"/>
+          <w:sz w:val="21"/>
+          <w:szCs w:val="21"/>
+          <w:shd w:val="clear" w:color="auto" w:fill="FFFFFF"/>
+        </w:rPr>
+        <w:t>BBSG MySQL and Code Setup on donport4</w:t>
+      </w:r>
+      <w:r>
+        <w:rPr>
+          <w:rFonts w:ascii="Arial" w:hAnsi="Arial" w:cs="Arial"/>
+          <w:color w:val="006621"/>
+          <w:sz w:val="21"/>
+          <w:szCs w:val="21"/>
+          <w:shd w:val="clear" w:color="auto" w:fill="FFFFFF"/>
+        </w:rPr>
+        <w:t xml:space="preserve">.docx for details of setting up the MySQL databases, and the related </w:t>
+      </w:r>
+      <w:proofErr w:type="spellStart"/>
+      <w:r>
+        <w:rPr>
+          <w:rFonts w:ascii="Arial" w:hAnsi="Arial" w:cs="Arial"/>
+          <w:color w:val="006621"/>
+          <w:sz w:val="21"/>
+          <w:szCs w:val="21"/>
+          <w:shd w:val="clear" w:color="auto" w:fill="FFFFFF"/>
+        </w:rPr>
+        <w:t>datasources</w:t>
+      </w:r>
+      <w:proofErr w:type="spellEnd"/>
+      <w:r>
+        <w:rPr>
+          <w:rFonts w:ascii="Arial" w:hAnsi="Arial" w:cs="Arial"/>
+          <w:color w:val="006621"/>
+          <w:sz w:val="21"/>
+          <w:szCs w:val="21"/>
+          <w:shd w:val="clear" w:color="auto" w:fill="FFFFFF"/>
+        </w:rPr>
+        <w:t xml:space="preserve"> in Lucee.</w:t>
+      </w:r>
+      <w:bookmarkStart w:id="0" w:name="_GoBack"/>
+      <w:bookmarkEnd w:id="0"/>
     </w:p>
     <w:p/>
     <w:p/>

</xml_diff>

<commit_message>
Synchronizing Instructions between Alion and Donport4
Signed-off-by: Don <dbellenger@alionscience.com>
</commit_message>
<xml_diff>
--- a/DONPORT4 Setup Soup to Nuts.docx
+++ b/DONPORT4 Setup Soup to Nuts.docx
@@ -20,8 +20,6 @@
         </w:rPr>
         <w:t>8</w:t>
       </w:r>
-      <w:bookmarkStart w:id="0" w:name="_GoBack"/>
-      <w:bookmarkEnd w:id="0"/>
       <w:r>
         <w:rPr>
           <w:b/>
@@ -230,9 +228,15 @@
         <w:t xml:space="preserve"> Merge from setup file in setups, and set File comparison options, and register from key in Gmail Software tab.</w:t>
       </w:r>
     </w:p>
+    <w:p>
+      <w:r>
+        <w:t>Install Adobe Reader from Dropbox/setupsbig.</w:t>
+      </w:r>
+    </w:p>
     <w:p/>
     <w:p>
       <w:r>
+        <w:lastRenderedPageBreak/>
         <w:t xml:space="preserve">Install </w:t>
       </w:r>
       <w:proofErr w:type="spellStart"/>
@@ -255,7 +259,6 @@
           <w:rFonts w:eastAsia="Times New Roman" w:cs="Times New Roman"/>
           <w:b/>
         </w:rPr>
-        <w:lastRenderedPageBreak/>
         <w:t xml:space="preserve">First, be sure the software and shortcuts have been installed as in </w:t>
       </w:r>
       <w:r>
@@ -268,19 +271,7 @@
         <w:rPr>
           <w:b/>
         </w:rPr>
-        <w:t>. Pay attention to setti</w:t>
-      </w:r>
-      <w:r>
-        <w:rPr>
-          <w:b/>
-        </w:rPr>
-        <w:t>ng up a shortcut on the desktop for running ex</w:t>
-      </w:r>
-      <w:r>
-        <w:rPr>
-          <w:b/>
-        </w:rPr>
-        <w:t>plorer.exe as an administrator.</w:t>
+        <w:t>. Pay attention to setting up a shortcut on the desktop for running explorer.exe as an administrator.</w:t>
       </w:r>
     </w:p>
     <w:p>
@@ -335,10 +326,7 @@
       </w:r>
       <w:proofErr w:type="spellStart"/>
       <w:r>
-        <w:t>P</w:t>
-      </w:r>
-      <w:r>
-        <w:t>owershell</w:t>
+        <w:t>Powershell</w:t>
       </w:r>
       <w:proofErr w:type="spellEnd"/>
       <w:r>
@@ -636,13 +624,7 @@
         <w:rPr>
           <w:rFonts w:eastAsia="Times New Roman" w:cs="Times New Roman"/>
         </w:rPr>
-        <w:t xml:space="preserve">start box, and </w:t>
-      </w:r>
-      <w:r>
-        <w:rPr>
-          <w:rFonts w:eastAsia="Times New Roman" w:cs="Times New Roman"/>
-        </w:rPr>
-        <w:t>i</w:t>
+        <w:t>start box, and i</w:t>
       </w:r>
       <w:r>
         <w:rPr>
@@ -701,7 +683,10 @@
       <w:proofErr w:type="spellEnd"/>
       <w:proofErr w:type="gramEnd"/>
       <w:r>
-        <w:t xml:space="preserve"> to C:\commandbox.</w:t>
+        <w:t xml:space="preserve"> to C:\</w:t>
+      </w:r>
+      <w:r>
+        <w:t>CommandboxHome</w:t>
       </w:r>
     </w:p>
     <w:p>
@@ -737,42 +722,73 @@
         </w:rPr>
         <w:t>=C:/CommandBox</w:t>
       </w:r>
-    </w:p>
-    <w:p>
-      <w:pPr>
-        <w:spacing w:after="0" w:line="240" w:lineRule="auto"/>
-      </w:pPr>
-    </w:p>
-    <w:p>
-      <w:pPr>
-        <w:spacing w:after="0" w:line="240" w:lineRule="auto"/>
-        <w:rPr>
-          <w:rFonts w:eastAsia="Times New Roman" w:cs="Times New Roman"/>
-        </w:rPr>
-      </w:pPr>
-      <w:r>
-        <w:rPr>
-          <w:rFonts w:eastAsia="Times New Roman" w:cs="Times New Roman"/>
-        </w:rPr>
-        <w:t>To save time, copy contents of E:\Commandbox\artifacts to C:\Commandbox\artifacts.</w:t>
-      </w:r>
-    </w:p>
-    <w:p>
-      <w:pPr>
-        <w:spacing w:after="0" w:line="240" w:lineRule="auto"/>
-        <w:rPr>
-          <w:rFonts w:eastAsia="Times New Roman" w:cs="Times New Roman"/>
-        </w:rPr>
-      </w:pPr>
-    </w:p>
-    <w:p>
-      <w:pPr>
-        <w:spacing w:after="0" w:line="240" w:lineRule="auto"/>
-        <w:rPr>
-          <w:rFonts w:eastAsia="Times New Roman" w:cs="Times New Roman"/>
-        </w:rPr>
-      </w:pPr>
-      <w:bookmarkStart w:id="1" w:name="_Hlk495236509"/>
+      <w:r>
+        <w:rPr>
+          <w:rFonts w:eastAsia="Times New Roman" w:cs="Times New Roman"/>
+          <w:b/>
+        </w:rPr>
+        <w:t>Home</w:t>
+      </w:r>
+    </w:p>
+    <w:p>
+      <w:pPr>
+        <w:spacing w:after="0" w:line="240" w:lineRule="auto"/>
+      </w:pPr>
+    </w:p>
+    <w:p>
+      <w:pPr>
+        <w:spacing w:after="0" w:line="240" w:lineRule="auto"/>
+        <w:rPr>
+          <w:rFonts w:eastAsia="Times New Roman" w:cs="Times New Roman"/>
+        </w:rPr>
+      </w:pPr>
+      <w:r>
+        <w:rPr>
+          <w:rFonts w:eastAsia="Times New Roman" w:cs="Times New Roman"/>
+        </w:rPr>
+        <w:t>To save time, copy contents of E:\Commandbox</w:t>
+      </w:r>
+      <w:r>
+        <w:rPr>
+          <w:rFonts w:eastAsia="Times New Roman" w:cs="Times New Roman"/>
+        </w:rPr>
+        <w:t>Home</w:t>
+      </w:r>
+      <w:r>
+        <w:rPr>
+          <w:rFonts w:eastAsia="Times New Roman" w:cs="Times New Roman"/>
+        </w:rPr>
+        <w:t>\artifacts to C:\Commandbox</w:t>
+      </w:r>
+      <w:r>
+        <w:rPr>
+          <w:rFonts w:eastAsia="Times New Roman" w:cs="Times New Roman"/>
+        </w:rPr>
+        <w:t>Home</w:t>
+      </w:r>
+      <w:r>
+        <w:rPr>
+          <w:rFonts w:eastAsia="Times New Roman" w:cs="Times New Roman"/>
+        </w:rPr>
+        <w:t>\artifacts.</w:t>
+      </w:r>
+    </w:p>
+    <w:p>
+      <w:pPr>
+        <w:spacing w:after="0" w:line="240" w:lineRule="auto"/>
+        <w:rPr>
+          <w:rFonts w:eastAsia="Times New Roman" w:cs="Times New Roman"/>
+        </w:rPr>
+      </w:pPr>
+    </w:p>
+    <w:p>
+      <w:pPr>
+        <w:spacing w:after="0" w:line="240" w:lineRule="auto"/>
+        <w:rPr>
+          <w:rFonts w:eastAsia="Times New Roman" w:cs="Times New Roman"/>
+        </w:rPr>
+      </w:pPr>
+      <w:bookmarkStart w:id="0" w:name="_Hlk495236509"/>
       <w:r>
         <w:rPr>
           <w:rFonts w:eastAsia="Times New Roman" w:cs="Times New Roman"/>
@@ -877,6 +893,7 @@
         <w:rPr>
           <w:rFonts w:eastAsia="Times New Roman" w:cs="Times New Roman"/>
         </w:rPr>
+        <w:lastRenderedPageBreak/>
         <w:t xml:space="preserve">function go </w:t>
       </w:r>
       <w:proofErr w:type="gramStart"/>
@@ -921,7 +938,7 @@
         </w:rPr>
       </w:pPr>
     </w:p>
-    <w:bookmarkEnd w:id="1"/>
+    <w:bookmarkEnd w:id="0"/>
     <w:p>
       <w:pPr>
         <w:spacing w:after="0" w:line="240" w:lineRule="auto"/>
@@ -1357,8 +1374,10 @@
         <w:t>.</w:t>
       </w:r>
     </w:p>
-    <w:p/>
-    <w:p/>
+    <w:p>
+      <w:bookmarkStart w:id="1" w:name="_GoBack"/>
+      <w:bookmarkEnd w:id="1"/>
+    </w:p>
     <w:sectPr>
       <w:pgSz w:w="12240" w:h="15840"/>
       <w:pgMar w:top="1440" w:right="1440" w:bottom="1440" w:left="1440" w:header="720" w:footer="720" w:gutter="0"/>

</xml_diff>

<commit_message>
Include instructions for installing security policy.
Signed-off-by: Don <dbellenger@alionscience.com>
</commit_message>
<xml_diff>
--- a/DONPORT4 Setup Soup to Nuts.docx
+++ b/DONPORT4 Setup Soup to Nuts.docx
@@ -400,7 +400,6 @@
       <w:pPr>
         <w:rPr>
           <w:rFonts w:eastAsia="Times New Roman" w:cs="Times New Roman"/>
-          <w:b/>
         </w:rPr>
       </w:pPr>
       <w:r>
@@ -418,598 +417,76 @@
     </w:p>
     <w:p>
       <w:pPr>
-        <w:spacing w:after="0" w:line="240" w:lineRule="auto"/>
-        <w:rPr>
-          <w:rFonts w:eastAsia="Times New Roman" w:cs="Times New Roman"/>
+        <w:rPr>
           <w:b/>
         </w:rPr>
       </w:pPr>
       <w:r>
         <w:rPr>
-          <w:rFonts w:eastAsia="Times New Roman" w:cs="Times New Roman"/>
-          <w:b/>
-        </w:rPr>
-        <w:t xml:space="preserve">Note: It is VITAL that your location for the Commandbox settings NOT end up in a path with a space. </w:t>
-      </w:r>
-      <w:r>
-        <w:rPr>
-          <w:rFonts w:eastAsia="Times New Roman" w:cs="Times New Roman"/>
-          <w:b/>
-        </w:rPr>
-        <w:t>Follow the directions below to prevent that.</w:t>
+          <w:b/>
+        </w:rPr>
+        <w:t xml:space="preserve">Install Commandbox, as per </w:t>
+      </w:r>
+      <w:r>
+        <w:rPr>
+          <w:b/>
+        </w:rPr>
+        <w:t>Steps for I</w:t>
+      </w:r>
+      <w:bookmarkStart w:id="0" w:name="_GoBack"/>
+      <w:bookmarkEnd w:id="0"/>
+      <w:r>
+        <w:rPr>
+          <w:b/>
+        </w:rPr>
+        <w:t>nstalling Commandbox on Donport4</w:t>
       </w:r>
     </w:p>
     <w:p>
       <w:pPr>
-        <w:spacing w:after="0" w:line="240" w:lineRule="auto"/>
-        <w:rPr>
-          <w:rFonts w:eastAsia="Times New Roman" w:cs="Times New Roman"/>
-          <w:b/>
-        </w:rPr>
+        <w:pStyle w:val="IntenseQuote"/>
       </w:pPr>
-    </w:p>
+      <w:r>
+        <w:t>PMS-ES</w:t>
+      </w:r>
+    </w:p>
+    <w:p>
+      <w:r>
+        <w:t>Ask Josh to install Oracle, and a copy of the LOCALDEV Oracle database onto the machine.</w:t>
+      </w:r>
+    </w:p>
+    <w:p>
+      <w:r>
+        <w:t xml:space="preserve">See </w:t>
+      </w:r>
+      <w:r>
+        <w:rPr>
+          <w:b/>
+        </w:rPr>
+        <w:t>Steps for installing PMSES on a new machine</w:t>
+      </w:r>
+      <w:r>
+        <w:rPr>
+          <w:b/>
+        </w:rPr>
+        <w:t xml:space="preserve"> </w:t>
+      </w:r>
+      <w:r>
+        <w:t xml:space="preserve">for instructions on installing </w:t>
+      </w:r>
+      <w:r>
+        <w:t>PMSES</w:t>
+      </w:r>
+      <w:r>
+        <w:t>.</w:t>
+      </w:r>
+    </w:p>
+    <w:p/>
     <w:p>
       <w:pPr>
-        <w:spacing w:after="0" w:line="240" w:lineRule="auto"/>
-        <w:rPr>
-          <w:rFonts w:eastAsia="Times New Roman" w:cs="Times New Roman"/>
-          <w:b/>
-        </w:rPr>
+        <w:pStyle w:val="IntenseQuote"/>
       </w:pPr>
       <w:r>
-        <w:rPr>
-          <w:rFonts w:eastAsia="Times New Roman" w:cs="Times New Roman"/>
-          <w:b/>
-        </w:rPr>
-        <w:t>Steps</w:t>
-      </w:r>
-      <w:r>
-        <w:rPr>
-          <w:rFonts w:eastAsia="Times New Roman" w:cs="Times New Roman"/>
-          <w:b/>
-        </w:rPr>
-        <w:t xml:space="preserve"> for installing Commandbox</w:t>
-      </w:r>
-      <w:r>
-        <w:rPr>
-          <w:rFonts w:eastAsia="Times New Roman" w:cs="Times New Roman"/>
-          <w:b/>
-        </w:rPr>
-        <w:t>:</w:t>
-      </w:r>
-    </w:p>
-    <w:p>
-      <w:pPr>
-        <w:spacing w:after="0" w:line="240" w:lineRule="auto"/>
-      </w:pPr>
-      <w:r>
-        <w:rPr>
-          <w:rFonts w:eastAsia="Times New Roman" w:cs="Times New Roman"/>
-        </w:rPr>
-        <w:t>Download Commandbox</w:t>
-      </w:r>
-      <w:r>
-        <w:rPr>
-          <w:rFonts w:eastAsia="Times New Roman" w:cs="Times New Roman"/>
-        </w:rPr>
-        <w:t xml:space="preserve"> </w:t>
-      </w:r>
-      <w:r>
-        <w:t xml:space="preserve">with Java included (assuming Java is not already there) from the web. Instructions are at </w:t>
-      </w:r>
-      <w:hyperlink r:id="rId8" w:history="1">
-        <w:r>
-          <w:rPr>
-            <w:rStyle w:val="Hyperlink"/>
-          </w:rPr>
-          <w:t>https://commandbox.ortusbooks.com/content/getting_started_guide.html</w:t>
-        </w:r>
-      </w:hyperlink>
-      <w:r>
-        <w:t xml:space="preserve">. </w:t>
-      </w:r>
-    </w:p>
-    <w:p>
-      <w:pPr>
-        <w:spacing w:after="0" w:line="240" w:lineRule="auto"/>
-      </w:pPr>
-    </w:p>
-    <w:p>
-      <w:pPr>
-        <w:spacing w:after="0" w:line="240" w:lineRule="auto"/>
-        <w:rPr>
-          <w:rFonts w:eastAsia="Times New Roman" w:cs="Times New Roman"/>
-        </w:rPr>
-      </w:pPr>
-      <w:r>
-        <w:t xml:space="preserve">Put box.exe and the JRE folder into </w:t>
-      </w:r>
-      <w:r>
-        <w:rPr>
-          <w:rFonts w:eastAsia="Times New Roman" w:cs="Times New Roman"/>
-        </w:rPr>
-        <w:t>C:\Program Files\</w:t>
-      </w:r>
-      <w:proofErr w:type="spellStart"/>
-      <w:r>
-        <w:rPr>
-          <w:rFonts w:eastAsia="Times New Roman" w:cs="Times New Roman"/>
-        </w:rPr>
-        <w:t>CommandBox</w:t>
-      </w:r>
-      <w:proofErr w:type="spellEnd"/>
-      <w:r>
-        <w:rPr>
-          <w:rFonts w:eastAsia="Times New Roman" w:cs="Times New Roman"/>
-        </w:rPr>
-        <w:t xml:space="preserve">, </w:t>
-      </w:r>
-      <w:r>
-        <w:rPr>
-          <w:rFonts w:eastAsia="Times New Roman" w:cs="Times New Roman"/>
-        </w:rPr>
-        <w:t>by themselves</w:t>
-      </w:r>
-      <w:r>
-        <w:rPr>
-          <w:rFonts w:eastAsia="Times New Roman" w:cs="Times New Roman"/>
-        </w:rPr>
-        <w:t>.</w:t>
-      </w:r>
-    </w:p>
-    <w:p>
-      <w:pPr>
-        <w:spacing w:after="0" w:line="240" w:lineRule="auto"/>
-        <w:rPr>
-          <w:rFonts w:eastAsia="Times New Roman" w:cs="Times New Roman"/>
-        </w:rPr>
-      </w:pPr>
-    </w:p>
-    <w:p>
-      <w:pPr>
-        <w:spacing w:after="0" w:line="240" w:lineRule="auto"/>
-        <w:rPr>
-          <w:rFonts w:eastAsia="Times New Roman" w:cs="Times New Roman"/>
-        </w:rPr>
-      </w:pPr>
-      <w:r>
-        <w:rPr>
-          <w:rFonts w:eastAsia="Times New Roman" w:cs="Times New Roman"/>
-        </w:rPr>
-        <w:t>Make sure PATH points to C:\Program Files\</w:t>
-      </w:r>
-      <w:proofErr w:type="spellStart"/>
-      <w:r>
-        <w:rPr>
-          <w:rFonts w:eastAsia="Times New Roman" w:cs="Times New Roman"/>
-        </w:rPr>
-        <w:t>CommandBox</w:t>
-      </w:r>
-      <w:proofErr w:type="spellEnd"/>
-      <w:r>
-        <w:rPr>
-          <w:rFonts w:eastAsia="Times New Roman" w:cs="Times New Roman"/>
-        </w:rPr>
-        <w:t>. You can edit environment variables by typing path in the windows search box, and following instructions</w:t>
-      </w:r>
-      <w:r>
-        <w:rPr>
-          <w:rFonts w:eastAsia="Times New Roman" w:cs="Times New Roman"/>
-        </w:rPr>
-        <w:t xml:space="preserve"> for editing SYSTEM variables.</w:t>
-      </w:r>
-    </w:p>
-    <w:p>
-      <w:pPr>
-        <w:spacing w:after="0" w:line="240" w:lineRule="auto"/>
-        <w:rPr>
-          <w:rFonts w:eastAsia="Times New Roman" w:cs="Times New Roman"/>
-        </w:rPr>
-      </w:pPr>
-    </w:p>
-    <w:p>
-      <w:pPr>
-        <w:spacing w:after="0" w:line="240" w:lineRule="auto"/>
-        <w:rPr>
-          <w:rFonts w:eastAsia="Times New Roman" w:cs="Times New Roman"/>
-        </w:rPr>
-      </w:pPr>
-      <w:r>
-        <w:rPr>
-          <w:rFonts w:eastAsia="Times New Roman" w:cs="Times New Roman"/>
-        </w:rPr>
-        <w:t xml:space="preserve">If Commandbox is already installed, </w:t>
-      </w:r>
-      <w:r>
-        <w:rPr>
-          <w:rFonts w:eastAsia="Times New Roman" w:cs="Times New Roman"/>
-        </w:rPr>
-        <w:t>start box, and i</w:t>
-      </w:r>
-      <w:r>
-        <w:rPr>
-          <w:rFonts w:eastAsia="Times New Roman" w:cs="Times New Roman"/>
-        </w:rPr>
-        <w:t>ssue the box command: upgrade, to get the latest Commandbox</w:t>
-      </w:r>
-    </w:p>
-    <w:p>
-      <w:pPr>
-        <w:spacing w:after="0" w:line="240" w:lineRule="auto"/>
-        <w:rPr>
-          <w:rFonts w:eastAsia="Times New Roman" w:cs="Times New Roman"/>
-        </w:rPr>
-      </w:pPr>
-    </w:p>
-    <w:p>
-      <w:pPr>
-        <w:spacing w:after="0" w:line="240" w:lineRule="auto"/>
-        <w:rPr>
-          <w:rFonts w:eastAsia="Times New Roman" w:cs="Times New Roman"/>
-        </w:rPr>
-      </w:pPr>
-      <w:r>
-        <w:rPr>
-          <w:rFonts w:eastAsia="Times New Roman" w:cs="Times New Roman"/>
-        </w:rPr>
-        <w:t>From a ConEmu shell, run box once.</w:t>
-      </w:r>
-    </w:p>
-    <w:p>
-      <w:pPr>
-        <w:spacing w:after="0" w:line="240" w:lineRule="auto"/>
-      </w:pPr>
-    </w:p>
-    <w:p>
-      <w:pPr>
-        <w:spacing w:after="0" w:line="240" w:lineRule="auto"/>
-      </w:pPr>
-      <w:r>
-        <w:t>Move and rename /users/</w:t>
-      </w:r>
-      <w:proofErr w:type="spellStart"/>
-      <w:r>
-        <w:t>dbellenger</w:t>
-      </w:r>
-      <w:proofErr w:type="spellEnd"/>
-      <w:proofErr w:type="gramStart"/>
-      <w:r>
-        <w:t>/.</w:t>
-      </w:r>
-      <w:proofErr w:type="spellStart"/>
-      <w:r>
-        <w:t>commandbox</w:t>
-      </w:r>
-      <w:proofErr w:type="spellEnd"/>
-      <w:proofErr w:type="gramEnd"/>
-      <w:r>
-        <w:t xml:space="preserve"> to C:\</w:t>
-      </w:r>
-      <w:r>
-        <w:t>CommandboxHome</w:t>
-      </w:r>
-    </w:p>
-    <w:p>
-      <w:pPr>
-        <w:spacing w:after="0" w:line="240" w:lineRule="auto"/>
-      </w:pPr>
-      <w:r>
-        <w:t xml:space="preserve">Create c:\programfiles\Commandbox\Commandbox.properties with Sublime with one line: </w:t>
-      </w:r>
-    </w:p>
-    <w:p>
-      <w:pPr>
-        <w:spacing w:after="0" w:line="240" w:lineRule="auto"/>
-        <w:ind w:firstLine="720"/>
-        <w:rPr>
-          <w:rFonts w:eastAsia="Times New Roman" w:cs="Times New Roman"/>
-          <w:b/>
-        </w:rPr>
-      </w:pPr>
-      <w:proofErr w:type="spellStart"/>
-      <w:r>
-        <w:rPr>
-          <w:rFonts w:eastAsia="Times New Roman" w:cs="Times New Roman"/>
-          <w:b/>
-        </w:rPr>
-        <w:t>Commandbox_home</w:t>
-      </w:r>
-      <w:proofErr w:type="spellEnd"/>
-      <w:r>
-        <w:rPr>
-          <w:rFonts w:eastAsia="Times New Roman" w:cs="Times New Roman"/>
-          <w:b/>
-        </w:rPr>
-        <w:t>=C:/CommandBox</w:t>
-      </w:r>
-      <w:r>
-        <w:rPr>
-          <w:rFonts w:eastAsia="Times New Roman" w:cs="Times New Roman"/>
-          <w:b/>
-        </w:rPr>
-        <w:t>Home</w:t>
-      </w:r>
-    </w:p>
-    <w:p>
-      <w:pPr>
-        <w:spacing w:after="0" w:line="240" w:lineRule="auto"/>
-      </w:pPr>
-    </w:p>
-    <w:p>
-      <w:pPr>
-        <w:spacing w:after="0" w:line="240" w:lineRule="auto"/>
-        <w:rPr>
-          <w:rFonts w:eastAsia="Times New Roman" w:cs="Times New Roman"/>
-        </w:rPr>
-      </w:pPr>
-      <w:r>
-        <w:rPr>
-          <w:rFonts w:eastAsia="Times New Roman" w:cs="Times New Roman"/>
-        </w:rPr>
-        <w:t>To save time, copy contents of E:\Commandbox</w:t>
-      </w:r>
-      <w:r>
-        <w:rPr>
-          <w:rFonts w:eastAsia="Times New Roman" w:cs="Times New Roman"/>
-        </w:rPr>
-        <w:t>Home</w:t>
-      </w:r>
-      <w:r>
-        <w:rPr>
-          <w:rFonts w:eastAsia="Times New Roman" w:cs="Times New Roman"/>
-        </w:rPr>
-        <w:t>\artifacts to C:\Commandbox</w:t>
-      </w:r>
-      <w:r>
-        <w:rPr>
-          <w:rFonts w:eastAsia="Times New Roman" w:cs="Times New Roman"/>
-        </w:rPr>
-        <w:t>Home</w:t>
-      </w:r>
-      <w:r>
-        <w:rPr>
-          <w:rFonts w:eastAsia="Times New Roman" w:cs="Times New Roman"/>
-        </w:rPr>
-        <w:t>\artifacts.</w:t>
-      </w:r>
-    </w:p>
-    <w:p>
-      <w:pPr>
-        <w:spacing w:after="0" w:line="240" w:lineRule="auto"/>
-        <w:rPr>
-          <w:rFonts w:eastAsia="Times New Roman" w:cs="Times New Roman"/>
-        </w:rPr>
-      </w:pPr>
-    </w:p>
-    <w:p>
-      <w:pPr>
-        <w:spacing w:after="0" w:line="240" w:lineRule="auto"/>
-        <w:rPr>
-          <w:rFonts w:eastAsia="Times New Roman" w:cs="Times New Roman"/>
-        </w:rPr>
-      </w:pPr>
-      <w:bookmarkStart w:id="0" w:name="_Hlk495236509"/>
-      <w:r>
-        <w:rPr>
-          <w:rFonts w:eastAsia="Times New Roman" w:cs="Times New Roman"/>
-        </w:rPr>
-        <w:t xml:space="preserve">Make a </w:t>
-      </w:r>
-      <w:proofErr w:type="spellStart"/>
-      <w:r>
-        <w:rPr>
-          <w:rFonts w:eastAsia="Times New Roman" w:cs="Times New Roman"/>
-          <w:b/>
-        </w:rPr>
-        <w:t>Powershell</w:t>
-      </w:r>
-      <w:proofErr w:type="spellEnd"/>
-      <w:r>
-        <w:rPr>
-          <w:rFonts w:eastAsia="Times New Roman" w:cs="Times New Roman"/>
-          <w:b/>
-        </w:rPr>
-        <w:t xml:space="preserve"> profile</w:t>
-      </w:r>
-      <w:r>
-        <w:rPr>
-          <w:rFonts w:eastAsia="Times New Roman" w:cs="Times New Roman"/>
-        </w:rPr>
-        <w:t xml:space="preserve"> using Sublime: </w:t>
-      </w:r>
-    </w:p>
-    <w:p>
-      <w:pPr>
-        <w:shd w:val="clear" w:color="auto" w:fill="D5DCE4" w:themeFill="text2" w:themeFillTint="33"/>
-        <w:spacing w:after="0" w:line="240" w:lineRule="auto"/>
-        <w:ind w:left="720"/>
-        <w:rPr>
-          <w:rFonts w:eastAsia="Times New Roman" w:cs="Times New Roman"/>
-        </w:rPr>
-      </w:pPr>
-      <w:r>
-        <w:rPr>
-          <w:rFonts w:eastAsia="Times New Roman" w:cs="Times New Roman"/>
-        </w:rPr>
-        <w:t>C:\Users\dbellenger\Documents\WindowsPowerShell\Microsoft.PowerShell_profile.ps1, containing</w:t>
-      </w:r>
-    </w:p>
-    <w:p>
-      <w:pPr>
-        <w:shd w:val="clear" w:color="auto" w:fill="D5DCE4" w:themeFill="text2" w:themeFillTint="33"/>
-        <w:spacing w:after="0" w:line="240" w:lineRule="auto"/>
-        <w:ind w:left="720"/>
-        <w:rPr>
-          <w:rFonts w:eastAsia="Times New Roman" w:cs="Times New Roman"/>
-        </w:rPr>
-      </w:pPr>
-      <w:r>
-        <w:rPr>
-          <w:rFonts w:eastAsia="Times New Roman" w:cs="Times New Roman"/>
-        </w:rPr>
-        <w:t>#These are directory alias commands</w:t>
-      </w:r>
-    </w:p>
-    <w:p>
-      <w:pPr>
-        <w:shd w:val="clear" w:color="auto" w:fill="D5DCE4" w:themeFill="text2" w:themeFillTint="33"/>
-        <w:spacing w:after="0" w:line="240" w:lineRule="auto"/>
-        <w:ind w:left="720"/>
-        <w:rPr>
-          <w:rFonts w:eastAsia="Times New Roman" w:cs="Times New Roman"/>
-        </w:rPr>
-      </w:pPr>
-      <w:r>
-        <w:rPr>
-          <w:rFonts w:eastAsia="Times New Roman" w:cs="Times New Roman"/>
-        </w:rPr>
-        <w:t xml:space="preserve">function cdCF2016 </w:t>
-      </w:r>
-      <w:proofErr w:type="gramStart"/>
-      <w:r>
-        <w:rPr>
-          <w:rFonts w:eastAsia="Times New Roman" w:cs="Times New Roman"/>
-        </w:rPr>
-        <w:t>{ cd</w:t>
-      </w:r>
-      <w:proofErr w:type="gramEnd"/>
-      <w:r>
-        <w:rPr>
-          <w:rFonts w:eastAsia="Times New Roman" w:cs="Times New Roman"/>
-        </w:rPr>
-        <w:t xml:space="preserve"> "C:\projects\cbsites\CF2016" }</w:t>
-      </w:r>
-    </w:p>
-    <w:p>
-      <w:pPr>
-        <w:shd w:val="clear" w:color="auto" w:fill="D5DCE4" w:themeFill="text2" w:themeFillTint="33"/>
-        <w:spacing w:after="0" w:line="240" w:lineRule="auto"/>
-        <w:ind w:left="720"/>
-        <w:rPr>
-          <w:rFonts w:eastAsia="Times New Roman" w:cs="Times New Roman"/>
-        </w:rPr>
-      </w:pPr>
-      <w:r>
-        <w:rPr>
-          <w:rFonts w:eastAsia="Times New Roman" w:cs="Times New Roman"/>
-        </w:rPr>
-        <w:lastRenderedPageBreak/>
-        <w:t xml:space="preserve">function go </w:t>
-      </w:r>
-      <w:proofErr w:type="gramStart"/>
-      <w:r>
-        <w:rPr>
-          <w:rFonts w:eastAsia="Times New Roman" w:cs="Times New Roman"/>
-        </w:rPr>
-        <w:t>{ cd</w:t>
-      </w:r>
-      <w:proofErr w:type="gramEnd"/>
-      <w:r>
-        <w:rPr>
-          <w:rFonts w:eastAsia="Times New Roman" w:cs="Times New Roman"/>
-        </w:rPr>
-        <w:t xml:space="preserve"> "C:\projects\cbsites\ CF2016"</w:t>
-      </w:r>
-    </w:p>
-    <w:p>
-      <w:pPr>
-        <w:shd w:val="clear" w:color="auto" w:fill="D5DCE4" w:themeFill="text2" w:themeFillTint="33"/>
-        <w:spacing w:after="0" w:line="240" w:lineRule="auto"/>
-        <w:ind w:left="720"/>
-        <w:rPr>
-          <w:rFonts w:eastAsia="Times New Roman" w:cs="Times New Roman"/>
-        </w:rPr>
-      </w:pPr>
-      <w:proofErr w:type="gramStart"/>
-      <w:r>
-        <w:rPr>
-          <w:rFonts w:eastAsia="Times New Roman" w:cs="Times New Roman"/>
-        </w:rPr>
-        <w:t>box }</w:t>
-      </w:r>
-      <w:proofErr w:type="gramEnd"/>
-    </w:p>
-    <w:p>
-      <w:pPr>
-        <w:spacing w:after="0" w:line="240" w:lineRule="auto"/>
-        <w:ind w:left="720"/>
-        <w:rPr>
-          <w:rFonts w:eastAsia="Times New Roman" w:cs="Times New Roman"/>
-        </w:rPr>
-      </w:pPr>
-    </w:p>
-    <w:bookmarkEnd w:id="0"/>
-    <w:p>
-      <w:pPr>
-        <w:spacing w:after="0" w:line="240" w:lineRule="auto"/>
-        <w:rPr>
-          <w:rFonts w:eastAsia="Times New Roman" w:cs="Times New Roman"/>
-        </w:rPr>
-      </w:pPr>
-    </w:p>
-    <w:p/>
-    <w:p>
-      <w:pPr>
-        <w:rPr>
-          <w:b/>
-        </w:rPr>
-      </w:pPr>
-      <w:r>
-        <w:rPr>
-          <w:b/>
-        </w:rPr>
-        <w:t>PMS-ES</w:t>
-      </w:r>
-    </w:p>
-    <w:p>
-      <w:r>
-        <w:t>Ask Josh to install Oracle, and a copy of the LOCALDEV Oracle database onto the machine.</w:t>
-      </w:r>
-    </w:p>
-    <w:p>
-      <w:r>
-        <w:t>Ensure Commandbox is installed, as above.</w:t>
-      </w:r>
-    </w:p>
-    <w:p>
-      <w:r>
-        <w:t xml:space="preserve">See </w:t>
-      </w:r>
-      <w:r>
-        <w:rPr>
-          <w:b/>
-        </w:rPr>
-        <w:t>Steps for installing PMSES on a new machine</w:t>
-      </w:r>
-      <w:r>
-        <w:rPr>
-          <w:b/>
-        </w:rPr>
-        <w:t xml:space="preserve"> </w:t>
-      </w:r>
-      <w:r>
-        <w:t xml:space="preserve">for instructions on installing </w:t>
-      </w:r>
-      <w:proofErr w:type="spellStart"/>
-      <w:r>
-        <w:t>pmses</w:t>
-      </w:r>
-      <w:proofErr w:type="spellEnd"/>
-      <w:r>
-        <w:t>.</w:t>
-      </w:r>
-    </w:p>
-    <w:p/>
-    <w:p>
-      <w:pPr>
-        <w:rPr>
-          <w:b/>
-        </w:rPr>
-      </w:pPr>
-      <w:r>
-        <w:rPr>
-          <w:b/>
-        </w:rPr>
         <w:t>BBSG</w:t>
       </w:r>
     </w:p>
@@ -1053,7 +530,7 @@
                     <pic:cNvPicPr/>
                   </pic:nvPicPr>
                   <pic:blipFill>
-                    <a:blip r:embed="rId9"/>
+                    <a:blip r:embed="rId8"/>
                     <a:stretch>
                       <a:fillRect/>
                     </a:stretch>
@@ -1076,6 +553,7 @@
     </w:p>
     <w:p>
       <w:r>
+        <w:lastRenderedPageBreak/>
         <w:t xml:space="preserve">On windows 10, prerequisites are dot net 4.5, and c Redistributable 2013. Then run </w:t>
       </w:r>
       <w:proofErr w:type="spellStart"/>
@@ -1133,61 +611,44 @@
           <w:b/>
         </w:rPr>
       </w:pPr>
+      <w:r>
+        <w:rPr>
+          <w:b/>
+        </w:rPr>
+        <w:t>Create folders for the websites</w:t>
+      </w:r>
+    </w:p>
+    <w:p>
+      <w:r>
+        <w:t>C:\projects\cbsites\bbsgdv1</w:t>
+      </w:r>
+    </w:p>
+    <w:p>
+      <w:r>
+        <w:t>C:\projects\cbsites\bbsgprod</w:t>
+      </w:r>
     </w:p>
     <w:p>
       <w:pPr>
         <w:rPr>
-          <w:b/>
+          <w:rFonts w:ascii="Arial" w:hAnsi="Arial" w:cs="Arial"/>
+          <w:color w:val="006621"/>
+          <w:sz w:val="21"/>
+          <w:szCs w:val="21"/>
+          <w:shd w:val="clear" w:color="auto" w:fill="FFFFFF"/>
         </w:rPr>
       </w:pPr>
       <w:r>
         <w:rPr>
           <w:b/>
         </w:rPr>
-        <w:t xml:space="preserve">After installing </w:t>
-      </w:r>
-      <w:proofErr w:type="spellStart"/>
-      <w:r>
-        <w:rPr>
-          <w:b/>
-        </w:rPr>
-        <w:t>CommandBox</w:t>
-      </w:r>
-      <w:proofErr w:type="spellEnd"/>
-      <w:r>
-        <w:rPr>
-          <w:b/>
-        </w:rPr>
-        <w:t xml:space="preserve"> as per the instructions </w:t>
-      </w:r>
-      <w:r>
-        <w:rPr>
-          <w:b/>
-        </w:rPr>
-        <w:t>above</w:t>
-      </w:r>
-      <w:r>
-        <w:rPr>
-          <w:b/>
-        </w:rPr>
-        <w:t>, do the following.</w:t>
-      </w:r>
-    </w:p>
-    <w:p>
-      <w:pPr>
-        <w:rPr>
-          <w:rFonts w:ascii="Arial" w:hAnsi="Arial" w:cs="Arial"/>
-          <w:color w:val="006621"/>
-          <w:sz w:val="21"/>
-          <w:szCs w:val="21"/>
-          <w:shd w:val="clear" w:color="auto" w:fill="FFFFFF"/>
-        </w:rPr>
-      </w:pPr>
-      <w:r>
         <w:t xml:space="preserve">Clone code from </w:t>
       </w:r>
       <w:proofErr w:type="spellStart"/>
       <w:r>
+        <w:rPr>
+          <w:b/>
+        </w:rPr>
         <w:t>github</w:t>
       </w:r>
       <w:proofErr w:type="spellEnd"/>
@@ -1202,7 +663,7 @@
       <w:r>
         <w:t xml:space="preserve">. </w:t>
       </w:r>
-      <w:hyperlink r:id="rId10" w:history="1">
+      <w:hyperlink r:id="rId9" w:history="1">
         <w:r>
           <w:rPr>
             <w:rStyle w:val="Hyperlink"/>
@@ -1222,12 +683,34 @@
           <w:szCs w:val="21"/>
           <w:shd w:val="clear" w:color="auto" w:fill="FFFFFF"/>
         </w:rPr>
-        <w:t xml:space="preserve">.  Go to </w:t>
-      </w:r>
-      <w:r>
-        <w:rPr>
-          <w:rFonts w:ascii="Arial" w:hAnsi="Arial" w:cs="Arial"/>
-          <w:color w:val="006621"/>
+        <w:t xml:space="preserve">.  </w:t>
+      </w:r>
+    </w:p>
+    <w:p>
+      <w:pPr>
+        <w:ind w:left="720"/>
+        <w:rPr>
+          <w:rFonts w:ascii="Arial" w:hAnsi="Arial" w:cs="Arial"/>
+          <w:color w:val="000000" w:themeColor="text1"/>
+          <w:sz w:val="21"/>
+          <w:szCs w:val="21"/>
+          <w:shd w:val="clear" w:color="auto" w:fill="FFFFFF"/>
+        </w:rPr>
+      </w:pPr>
+      <w:r>
+        <w:rPr>
+          <w:rFonts w:ascii="Arial" w:hAnsi="Arial" w:cs="Arial"/>
+          <w:color w:val="000000" w:themeColor="text1"/>
+          <w:sz w:val="21"/>
+          <w:szCs w:val="21"/>
+          <w:shd w:val="clear" w:color="auto" w:fill="FFFFFF"/>
+        </w:rPr>
+        <w:t xml:space="preserve">Go to </w:t>
+      </w:r>
+      <w:r>
+        <w:rPr>
+          <w:rFonts w:ascii="Arial" w:hAnsi="Arial" w:cs="Arial"/>
+          <w:color w:val="000000" w:themeColor="text1"/>
           <w:sz w:val="21"/>
           <w:szCs w:val="21"/>
           <w:shd w:val="clear" w:color="auto" w:fill="FFFFFF"/>
@@ -1237,7 +720,7 @@
       <w:r>
         <w:rPr>
           <w:rFonts w:ascii="Arial" w:hAnsi="Arial" w:cs="Arial"/>
-          <w:color w:val="006621"/>
+          <w:color w:val="000000" w:themeColor="text1"/>
           <w:sz w:val="21"/>
           <w:szCs w:val="21"/>
           <w:shd w:val="clear" w:color="auto" w:fill="FFFFFF"/>
@@ -1247,7 +730,7 @@
       <w:r>
         <w:rPr>
           <w:rFonts w:ascii="Arial" w:hAnsi="Arial" w:cs="Arial"/>
-          <w:color w:val="006621"/>
+          <w:color w:val="000000" w:themeColor="text1"/>
           <w:sz w:val="21"/>
           <w:szCs w:val="21"/>
           <w:shd w:val="clear" w:color="auto" w:fill="FFFFFF"/>
@@ -1257,9 +740,10 @@
     </w:p>
     <w:p>
       <w:pPr>
-        <w:rPr>
-          <w:rFonts w:ascii="Arial" w:hAnsi="Arial" w:cs="Arial"/>
-          <w:color w:val="006621"/>
+        <w:ind w:left="720"/>
+        <w:rPr>
+          <w:rFonts w:ascii="Arial" w:hAnsi="Arial" w:cs="Arial"/>
+          <w:color w:val="000000" w:themeColor="text1"/>
           <w:sz w:val="21"/>
           <w:szCs w:val="21"/>
           <w:shd w:val="clear" w:color="auto" w:fill="FFFFFF"/>
@@ -1268,7 +752,7 @@
       <w:r>
         <w:rPr>
           <w:rFonts w:ascii="Arial" w:hAnsi="Arial" w:cs="Arial"/>
-          <w:color w:val="006621"/>
+          <w:color w:val="000000" w:themeColor="text1"/>
           <w:sz w:val="21"/>
           <w:szCs w:val="21"/>
           <w:shd w:val="clear" w:color="auto" w:fill="FFFFFF"/>
@@ -1279,7 +763,7 @@
       <w:r>
         <w:rPr>
           <w:rFonts w:ascii="Arial" w:hAnsi="Arial" w:cs="Arial"/>
-          <w:color w:val="006621"/>
+          <w:color w:val="000000" w:themeColor="text1"/>
           <w:sz w:val="21"/>
           <w:szCs w:val="21"/>
           <w:shd w:val="clear" w:color="auto" w:fill="FFFFFF"/>
@@ -1290,7 +774,7 @@
       <w:r>
         <w:rPr>
           <w:rFonts w:ascii="Arial" w:hAnsi="Arial" w:cs="Arial"/>
-          <w:color w:val="006621"/>
+          <w:color w:val="000000" w:themeColor="text1"/>
           <w:sz w:val="21"/>
           <w:szCs w:val="21"/>
           <w:shd w:val="clear" w:color="auto" w:fill="FFFFFF"/>
@@ -1299,10 +783,15 @@
       </w:r>
     </w:p>
     <w:p>
-      <w:r>
-        <w:rPr>
-          <w:rFonts w:ascii="Arial" w:hAnsi="Arial" w:cs="Arial"/>
-          <w:color w:val="006621"/>
+      <w:pPr>
+        <w:rPr>
+          <w:color w:val="000000" w:themeColor="text1"/>
+        </w:rPr>
+      </w:pPr>
+      <w:r>
+        <w:rPr>
+          <w:rFonts w:ascii="Arial" w:hAnsi="Arial" w:cs="Arial"/>
+          <w:color w:val="000000" w:themeColor="text1"/>
           <w:sz w:val="21"/>
           <w:szCs w:val="21"/>
           <w:shd w:val="clear" w:color="auto" w:fill="FFFFFF"/>
@@ -1312,7 +801,8 @@
       <w:r>
         <w:rPr>
           <w:rFonts w:ascii="Arial" w:hAnsi="Arial" w:cs="Arial"/>
-          <w:color w:val="006621"/>
+          <w:b/>
+          <w:color w:val="000000" w:themeColor="text1"/>
           <w:sz w:val="21"/>
           <w:szCs w:val="21"/>
           <w:shd w:val="clear" w:color="auto" w:fill="FFFFFF"/>
@@ -1322,7 +812,7 @@
       <w:r>
         <w:rPr>
           <w:rFonts w:ascii="Arial" w:hAnsi="Arial" w:cs="Arial"/>
-          <w:color w:val="006621"/>
+          <w:color w:val="000000" w:themeColor="text1"/>
           <w:sz w:val="21"/>
           <w:szCs w:val="21"/>
           <w:shd w:val="clear" w:color="auto" w:fill="FFFFFF"/>
@@ -1333,7 +823,7 @@
       <w:r>
         <w:rPr>
           <w:rFonts w:ascii="Arial" w:hAnsi="Arial" w:cs="Arial"/>
-          <w:color w:val="006621"/>
+          <w:color w:val="000000" w:themeColor="text1"/>
           <w:sz w:val="21"/>
           <w:szCs w:val="21"/>
           <w:shd w:val="clear" w:color="auto" w:fill="FFFFFF"/>
@@ -1344,7 +834,7 @@
       <w:r>
         <w:rPr>
           <w:rFonts w:ascii="Arial" w:hAnsi="Arial" w:cs="Arial"/>
-          <w:color w:val="006621"/>
+          <w:color w:val="000000" w:themeColor="text1"/>
           <w:sz w:val="21"/>
           <w:szCs w:val="21"/>
           <w:shd w:val="clear" w:color="auto" w:fill="FFFFFF"/>
@@ -1355,7 +845,7 @@
       <w:r>
         <w:rPr>
           <w:rFonts w:ascii="Arial" w:hAnsi="Arial" w:cs="Arial"/>
-          <w:color w:val="006621"/>
+          <w:color w:val="000000" w:themeColor="text1"/>
           <w:sz w:val="21"/>
           <w:szCs w:val="21"/>
           <w:shd w:val="clear" w:color="auto" w:fill="FFFFFF"/>
@@ -1366,17 +856,13 @@
       <w:r>
         <w:rPr>
           <w:rFonts w:ascii="Arial" w:hAnsi="Arial" w:cs="Arial"/>
-          <w:color w:val="006621"/>
+          <w:color w:val="000000" w:themeColor="text1"/>
           <w:sz w:val="21"/>
           <w:szCs w:val="21"/>
           <w:shd w:val="clear" w:color="auto" w:fill="FFFFFF"/>
         </w:rPr>
         <w:t>.</w:t>
       </w:r>
-    </w:p>
-    <w:p>
-      <w:bookmarkStart w:id="1" w:name="_GoBack"/>
-      <w:bookmarkEnd w:id="1"/>
     </w:p>
     <w:sectPr>
       <w:pgSz w:w="12240" w:h="15840"/>
@@ -1836,6 +1322,41 @@
       <w:shd w:val="clear" w:color="auto" w:fill="E6E6E6"/>
     </w:rPr>
   </w:style>
+  <w:style w:type="paragraph" w:styleId="IntenseQuote">
+    <w:name w:val="Intense Quote"/>
+    <w:basedOn w:val="Normal"/>
+    <w:next w:val="Normal"/>
+    <w:link w:val="IntenseQuoteChar"/>
+    <w:uiPriority w:val="30"/>
+    <w:qFormat/>
+    <w:rsid w:val="00A73834"/>
+    <w:pPr>
+      <w:pBdr>
+        <w:top w:val="single" w:sz="4" w:space="10" w:color="4472C4" w:themeColor="accent1"/>
+        <w:bottom w:val="single" w:sz="4" w:space="10" w:color="4472C4" w:themeColor="accent1"/>
+      </w:pBdr>
+      <w:spacing w:before="360" w:after="360"/>
+      <w:ind w:left="864" w:right="864"/>
+      <w:jc w:val="center"/>
+    </w:pPr>
+    <w:rPr>
+      <w:i/>
+      <w:iCs/>
+      <w:color w:val="4472C4" w:themeColor="accent1"/>
+    </w:rPr>
+  </w:style>
+  <w:style w:type="character" w:customStyle="1" w:styleId="IntenseQuoteChar">
+    <w:name w:val="Intense Quote Char"/>
+    <w:basedOn w:val="DefaultParagraphFont"/>
+    <w:link w:val="IntenseQuote"/>
+    <w:uiPriority w:val="30"/>
+    <w:rsid w:val="00A73834"/>
+    <w:rPr>
+      <w:i/>
+      <w:iCs/>
+      <w:color w:val="4472C4" w:themeColor="accent1"/>
+    </w:rPr>
+  </w:style>
 </w:styles>
 </file>
 

</xml_diff>

<commit_message>
Add some router setup notes
Signed-off-by: Don <donald.bellenger@gmail.com>
</commit_message>
<xml_diff>
--- a/DONPORT4 Setup Soup to Nuts.docx
+++ b/DONPORT4 Setup Soup to Nuts.docx
@@ -12,25 +12,7 @@
         <w:rPr>
           <w:b/>
         </w:rPr>
-        <w:t>10/0</w:t>
-      </w:r>
-      <w:r>
-        <w:rPr>
-          <w:b/>
-        </w:rPr>
-        <w:t>8</w:t>
-      </w:r>
-      <w:r>
-        <w:rPr>
-          <w:b/>
-        </w:rPr>
-        <w:t>/</w:t>
-      </w:r>
-      <w:r>
-        <w:rPr>
-          <w:b/>
-        </w:rPr>
-        <w:t>2017</w:t>
+        <w:t>10/1/2018</w:t>
       </w:r>
     </w:p>
     <w:p>
@@ -58,7 +40,24 @@
     </w:p>
     <w:p>
       <w:r>
+        <w:t>There is the FIOS MODEM, a NETGEAR ROUTER, and A NETGEAR EXTENDER.</w:t>
+      </w:r>
+      <w:r>
+        <w:t xml:space="preserve"> </w:t>
+      </w:r>
+      <w:r>
         <w:t>Set up Wi-Fi for speedy Internet Access for everything else.</w:t>
+      </w:r>
+      <w:r>
+        <w:t xml:space="preserve"> See Donport4 </w:t>
+      </w:r>
+      <w:r>
+        <w:t>Router Setup</w:t>
+      </w:r>
+      <w:bookmarkStart w:id="0" w:name="_GoBack"/>
+      <w:bookmarkEnd w:id="0"/>
+      <w:r>
+        <w:t>.docx for more Details.</w:t>
       </w:r>
     </w:p>
     <w:p>
@@ -112,8 +111,6 @@
       <w:r>
         <w:t xml:space="preserve">)  </w:t>
       </w:r>
-      <w:bookmarkStart w:id="0" w:name="_GoBack"/>
-      <w:bookmarkEnd w:id="0"/>
       <w:r>
         <w:t xml:space="preserve"> from the web. It will tell you to install Git for Windows 2.0, first, and provide a link. Here is my copy of git and Tortoise Git installed on </w:t>
       </w:r>
@@ -595,15 +592,7 @@
     </w:p>
     <w:p>
       <w:r>
-        <w:t xml:space="preserve">Install </w:t>
-      </w:r>
-      <w:proofErr w:type="spellStart"/>
-      <w:r>
-        <w:t>Navicat</w:t>
-      </w:r>
-      <w:proofErr w:type="spellEnd"/>
-      <w:r>
-        <w:t xml:space="preserve"> for </w:t>
+        <w:t xml:space="preserve">Install Navicat for </w:t>
       </w:r>
       <w:proofErr w:type="spellStart"/>
       <w:r>
@@ -859,29 +848,7 @@
           <w:szCs w:val="21"/>
           <w:shd w:val="clear" w:color="auto" w:fill="FFFFFF"/>
         </w:rPr>
-        <w:t xml:space="preserve"> in </w:t>
-      </w:r>
-      <w:proofErr w:type="spellStart"/>
-      <w:r>
-        <w:rPr>
-          <w:rFonts w:ascii="Arial" w:hAnsi="Arial" w:cs="Arial"/>
-          <w:color w:val="000000" w:themeColor="text1"/>
-          <w:sz w:val="21"/>
-          <w:szCs w:val="21"/>
-          <w:shd w:val="clear" w:color="auto" w:fill="FFFFFF"/>
-        </w:rPr>
-        <w:t>Lucee</w:t>
-      </w:r>
-      <w:proofErr w:type="spellEnd"/>
-      <w:r>
-        <w:rPr>
-          <w:rFonts w:ascii="Arial" w:hAnsi="Arial" w:cs="Arial"/>
-          <w:color w:val="000000" w:themeColor="text1"/>
-          <w:sz w:val="21"/>
-          <w:szCs w:val="21"/>
-          <w:shd w:val="clear" w:color="auto" w:fill="FFFFFF"/>
-        </w:rPr>
-        <w:t>.</w:t>
+        <w:t xml:space="preserve"> in Lucee.</w:t>
       </w:r>
     </w:p>
     <w:sectPr>

</xml_diff>